<commit_message>
changed H.LfomOrifice to H.LfomOrifices
git-svn-id: https://forge.cornell.edu/svn/repos/automated_design@5027 d22a8b0d-b447-0410-a14f-ca4c0a428a39

Former-commit-id: 75e171009763838080e621b71712f2803c63b269
</commit_message>
<xml_diff>
--- a/Final Designs/ADT Designs/LFOM/LFOM Spanish.docx
+++ b/Final Designs/ADT Designs/LFOM/LFOM Spanish.docx
@@ -3,20 +3,29 @@
 <w:document xmlns:ve="http://schemas.openxmlformats.org/markup-compatibility/2006" xmlns:o="urn:schemas-microsoft-com:office:office" xmlns:r="http://schemas.openxmlformats.org/officeDocument/2006/relationships" xmlns:m="http://schemas.openxmlformats.org/officeDocument/2006/math" xmlns:v="urn:schemas-microsoft-com:vml" xmlns:wp="http://schemas.openxmlformats.org/drawingml/2006/wordprocessingDrawing" xmlns:w10="urn:schemas-microsoft-com:office:word" xmlns:w="http://schemas.openxmlformats.org/wordprocessingml/2006/main" xmlns:wne="http://schemas.microsoft.com/office/word/2006/wordml">
   <w:body>
     <w:p>
+      <w:pPr>
+        <w:rPr>
+          <w:lang w:val="es-HN"/>
+        </w:rPr>
+      </w:pPr>
+      <w:r>
+        <w:rPr>
+          <w:lang w:val="es-HN"/>
+        </w:rPr>
+        <w:t xml:space="preserve">Hola </w:t>
+      </w:r>
       <w:proofErr w:type="spellStart"/>
       <w:r>
-        <w:t>Hola</w:t>
+        <w:rPr>
+          <w:lang w:val="es-HN"/>
+        </w:rPr>
+        <w:t>UI.Name</w:t>
       </w:r>
       <w:proofErr w:type="spellEnd"/>
       <w:r>
-        <w:t xml:space="preserve"> </w:t>
-      </w:r>
-      <w:proofErr w:type="spellStart"/>
-      <w:r>
-        <w:t>UI.Name</w:t>
-      </w:r>
-      <w:proofErr w:type="spellEnd"/>
-      <w:r>
+        <w:rPr>
+          <w:lang w:val="es-HN"/>
+        </w:rPr>
         <w:t xml:space="preserve">. </w:t>
       </w:r>
     </w:p>
@@ -156,6 +165,12 @@
           <w:lang w:val="es-HN"/>
         </w:rPr>
         <w:t>H.LfomOrifice</w:t>
+      </w:r>
+      <w:r>
+        <w:rPr>
+          <w:lang w:val="es-HN"/>
+        </w:rPr>
+        <w:t>s</w:t>
       </w:r>
       <w:proofErr w:type="spellEnd"/>
       <w:r>

</xml_diff>